<commit_message>
[fix] remove duplicate files
</commit_message>
<xml_diff>
--- a/docs/PLAN DE GESTION DE CALIDAD.docx
+++ b/docs/PLAN DE GESTION DE CALIDAD.docx
@@ -62,29 +62,39 @@
             <w:pPr>
               <w:jc w:val="center"/>
               <w:rPr>
-                <w:b/>
-                <w:sz w:val="20"/>
-                <w:szCs w:val="20"/>
-              </w:rPr>
-            </w:pPr>
-          </w:p>
-          <w:p>
-            <w:pPr>
-              <w:jc w:val="center"/>
-              <w:rPr>
-                <w:color w:val="4A86E8"/>
-                <w:sz w:val="20"/>
-                <w:szCs w:val="20"/>
-              </w:rPr>
-            </w:pPr>
-            <w:r>
-              <w:rPr>
-                <w:color w:val="4A86E8"/>
-                <w:sz w:val="20"/>
-                <w:szCs w:val="20"/>
-              </w:rPr>
-              <w:t>CityScape Rentals</w:t>
-            </w:r>
+                <w:color w:val="4A86E8"/>
+                <w:sz w:val="20"/>
+                <w:szCs w:val="20"/>
+              </w:rPr>
+            </w:pPr>
+            <w:proofErr w:type="spellStart"/>
+            <w:r>
+              <w:rPr>
+                <w:color w:val="4A86E8"/>
+                <w:sz w:val="20"/>
+                <w:szCs w:val="20"/>
+              </w:rPr>
+              <w:t>CityScape</w:t>
+            </w:r>
+            <w:proofErr w:type="spellEnd"/>
+            <w:r>
+              <w:rPr>
+                <w:color w:val="4A86E8"/>
+                <w:sz w:val="20"/>
+                <w:szCs w:val="20"/>
+              </w:rPr>
+              <w:t xml:space="preserve"> </w:t>
+            </w:r>
+            <w:proofErr w:type="spellStart"/>
+            <w:r>
+              <w:rPr>
+                <w:color w:val="4A86E8"/>
+                <w:sz w:val="20"/>
+                <w:szCs w:val="20"/>
+              </w:rPr>
+              <w:t>Rentals</w:t>
+            </w:r>
+            <w:proofErr w:type="spellEnd"/>
           </w:p>
         </w:tc>
         <w:tc>
@@ -202,12 +212,14 @@
           <w:b/>
         </w:rPr>
       </w:pPr>
+      <w:proofErr w:type="gramStart"/>
       <w:r>
         <w:rPr>
           <w:b/>
         </w:rPr>
         <w:t>NORMAS Y PROCEDIMIENTOS A APLICAR</w:t>
       </w:r>
+      <w:proofErr w:type="gramEnd"/>
     </w:p>
     <w:tbl>
       <w:tblPr>
@@ -443,8 +455,36 @@
                 <w:sz w:val="20"/>
                 <w:szCs w:val="20"/>
               </w:rPr>
-              <w:t>Página web de CityScape Rentals</w:t>
-            </w:r>
+              <w:t xml:space="preserve">Página web de </w:t>
+            </w:r>
+            <w:proofErr w:type="spellStart"/>
+            <w:r>
+              <w:rPr>
+                <w:color w:val="4A86E8"/>
+                <w:sz w:val="20"/>
+                <w:szCs w:val="20"/>
+              </w:rPr>
+              <w:t>CityScape</w:t>
+            </w:r>
+            <w:proofErr w:type="spellEnd"/>
+            <w:r>
+              <w:rPr>
+                <w:color w:val="4A86E8"/>
+                <w:sz w:val="20"/>
+                <w:szCs w:val="20"/>
+              </w:rPr>
+              <w:t xml:space="preserve"> </w:t>
+            </w:r>
+            <w:proofErr w:type="spellStart"/>
+            <w:r>
+              <w:rPr>
+                <w:color w:val="4A86E8"/>
+                <w:sz w:val="20"/>
+                <w:szCs w:val="20"/>
+              </w:rPr>
+              <w:t>Rentals</w:t>
+            </w:r>
+            <w:proofErr w:type="spellEnd"/>
             <w:r>
               <w:rPr>
                 <w:color w:val="4A86E8"/>
@@ -475,7 +515,25 @@
                 <w:sz w:val="20"/>
                 <w:szCs w:val="20"/>
               </w:rPr>
-              <w:t>Sistema de registro y login de usuarios</w:t>
+              <w:t xml:space="preserve">Sistema de registro y </w:t>
+            </w:r>
+            <w:proofErr w:type="spellStart"/>
+            <w:r>
+              <w:rPr>
+                <w:color w:val="4A86E8"/>
+                <w:sz w:val="20"/>
+                <w:szCs w:val="20"/>
+              </w:rPr>
+              <w:t>login</w:t>
+            </w:r>
+            <w:proofErr w:type="spellEnd"/>
+            <w:r>
+              <w:rPr>
+                <w:color w:val="4A86E8"/>
+                <w:sz w:val="20"/>
+                <w:szCs w:val="20"/>
+              </w:rPr>
+              <w:t xml:space="preserve"> de usuarios</w:t>
             </w:r>
             <w:r>
               <w:rPr>
@@ -1685,7 +1743,27 @@
                       <w:szCs w:val="20"/>
                       <w:lang w:val="es-ES"/>
                     </w:rPr>
-                    <w:t>Grado de satisfacción ≥ 85% según feedback de pruebas de interfaz</w:t>
+                    <w:t xml:space="preserve">Grado de satisfacción ≥ 85% según </w:t>
+                  </w:r>
+                  <w:proofErr w:type="spellStart"/>
+                  <w:r>
+                    <w:rPr>
+                      <w:color w:val="4A86E8"/>
+                      <w:sz w:val="20"/>
+                      <w:szCs w:val="20"/>
+                      <w:lang w:val="es-ES"/>
+                    </w:rPr>
+                    <w:t>feedback</w:t>
+                  </w:r>
+                  <w:proofErr w:type="spellEnd"/>
+                  <w:r>
+                    <w:rPr>
+                      <w:color w:val="4A86E8"/>
+                      <w:sz w:val="20"/>
+                      <w:szCs w:val="20"/>
+                      <w:lang w:val="es-ES"/>
+                    </w:rPr>
+                    <w:t xml:space="preserve"> de pruebas de interfaz</w:t>
                   </w:r>
                 </w:p>
               </w:tc>
@@ -1880,6 +1958,21 @@
         </w:tc>
       </w:tr>
     </w:tbl>
+    <w:p>
+      <w:pPr>
+        <w:jc w:val="both"/>
+      </w:pPr>
+    </w:p>
+    <w:p>
+      <w:pPr>
+        <w:jc w:val="both"/>
+      </w:pPr>
+    </w:p>
+    <w:p>
+      <w:pPr>
+        <w:jc w:val="both"/>
+      </w:pPr>
+    </w:p>
     <w:p>
       <w:pPr>
         <w:jc w:val="both"/>
@@ -1975,7 +2068,6 @@
               <w:rPr>
                 <w:b/>
               </w:rPr>
-              <w:lastRenderedPageBreak/>
               <w:t>EDT #</w:t>
             </w:r>
           </w:p>
@@ -2110,7 +2202,25 @@
                 <w:sz w:val="20"/>
                 <w:szCs w:val="20"/>
               </w:rPr>
-              <w:t>Aprobación del Acta de Constitución, validación de los  Registros de Supuestos e Interesados</w:t>
+              <w:t xml:space="preserve">Aprobación del Acta de Constitución, validación de </w:t>
+            </w:r>
+            <w:proofErr w:type="gramStart"/>
+            <w:r>
+              <w:rPr>
+                <w:color w:val="4A86E8"/>
+                <w:sz w:val="20"/>
+                <w:szCs w:val="20"/>
+              </w:rPr>
+              <w:t>los  Registros</w:t>
+            </w:r>
+            <w:proofErr w:type="gramEnd"/>
+            <w:r>
+              <w:rPr>
+                <w:color w:val="4A86E8"/>
+                <w:sz w:val="20"/>
+                <w:szCs w:val="20"/>
+              </w:rPr>
+              <w:t xml:space="preserve"> de Supuestos e Interesados</w:t>
             </w:r>
           </w:p>
         </w:tc>
@@ -2214,8 +2324,18 @@
                 <w:sz w:val="20"/>
                 <w:szCs w:val="20"/>
               </w:rPr>
-              <w:t>Aprobación del Plan de Dirección del Proyecto y del Plan de Gestión de Comunicaciones, validación de requisitos y de la Matriz de Trazabilidad de los mismos</w:t>
-            </w:r>
+              <w:t xml:space="preserve">Aprobación del Plan de Dirección del Proyecto y del Plan de Gestión de Comunicaciones, validación de requisitos y de la Matriz de Trazabilidad de </w:t>
+            </w:r>
+            <w:proofErr w:type="gramStart"/>
+            <w:r>
+              <w:rPr>
+                <w:color w:val="4A86E8"/>
+                <w:sz w:val="20"/>
+                <w:szCs w:val="20"/>
+              </w:rPr>
+              <w:t>los mismos</w:t>
+            </w:r>
+            <w:proofErr w:type="gramEnd"/>
           </w:p>
         </w:tc>
         <w:tc>
@@ -2851,7 +2971,15 @@
                 <w:sz w:val="20"/>
                 <w:szCs w:val="20"/>
               </w:rPr>
-              <w:t>jefe del Proyectos</w:t>
+              <w:t>J</w:t>
+            </w:r>
+            <w:r>
+              <w:rPr>
+                <w:color w:val="4A86E8"/>
+                <w:sz w:val="20"/>
+                <w:szCs w:val="20"/>
+              </w:rPr>
+              <w:t>efe del Proyectos</w:t>
             </w:r>
           </w:p>
         </w:tc>
@@ -3212,7 +3340,25 @@
                 <w:sz w:val="20"/>
                 <w:szCs w:val="20"/>
               </w:rPr>
-              <w:t>Testeo de cada funcionalidad del sistema (registro, login, reservas)</w:t>
+              <w:t xml:space="preserve">Testeo de cada funcionalidad del sistema (registro, </w:t>
+            </w:r>
+            <w:proofErr w:type="spellStart"/>
+            <w:r>
+              <w:rPr>
+                <w:color w:val="4A86E8"/>
+                <w:sz w:val="20"/>
+                <w:szCs w:val="20"/>
+              </w:rPr>
+              <w:t>login</w:t>
+            </w:r>
+            <w:proofErr w:type="spellEnd"/>
+            <w:r>
+              <w:rPr>
+                <w:color w:val="4A86E8"/>
+                <w:sz w:val="20"/>
+                <w:szCs w:val="20"/>
+              </w:rPr>
+              <w:t>, reservas)</w:t>
             </w:r>
             <w:r>
               <w:rPr>
@@ -4265,6 +4411,7 @@
                 <w:sz w:val="20"/>
                 <w:szCs w:val="20"/>
               </w:rPr>
+              <w:lastRenderedPageBreak/>
               <w:t>6</w:t>
             </w:r>
           </w:p>
@@ -4313,7 +4460,25 @@
                 <w:sz w:val="20"/>
                 <w:szCs w:val="20"/>
               </w:rPr>
-              <w:t>Verificación del correcto funcionamiento del sistema de registro y login de usuarios</w:t>
+              <w:t xml:space="preserve">Verificación del correcto funcionamiento del sistema de registro y </w:t>
+            </w:r>
+            <w:proofErr w:type="spellStart"/>
+            <w:r>
+              <w:rPr>
+                <w:color w:val="4A86E8"/>
+                <w:sz w:val="20"/>
+                <w:szCs w:val="20"/>
+              </w:rPr>
+              <w:t>login</w:t>
+            </w:r>
+            <w:proofErr w:type="spellEnd"/>
+            <w:r>
+              <w:rPr>
+                <w:color w:val="4A86E8"/>
+                <w:sz w:val="20"/>
+                <w:szCs w:val="20"/>
+              </w:rPr>
+              <w:t xml:space="preserve"> de usuarios</w:t>
             </w:r>
           </w:p>
         </w:tc>
@@ -4419,7 +4584,6 @@
                 <w:sz w:val="20"/>
                 <w:szCs w:val="20"/>
               </w:rPr>
-              <w:lastRenderedPageBreak/>
               <w:t>8</w:t>
             </w:r>
           </w:p>
@@ -5991,12 +6155,14 @@
                 <w:b/>
               </w:rPr>
             </w:pPr>
+            <w:proofErr w:type="gramStart"/>
             <w:r>
               <w:rPr>
                 <w:b/>
               </w:rPr>
               <w:t>HITOS A INCLUIR</w:t>
             </w:r>
+            <w:proofErr w:type="gramEnd"/>
           </w:p>
         </w:tc>
       </w:tr>
@@ -6398,8 +6564,18 @@
                 <w:sz w:val="20"/>
                 <w:szCs w:val="20"/>
               </w:rPr>
-              <w:t>Desarrollo del Módulo de Registro y Login</w:t>
-            </w:r>
+              <w:t xml:space="preserve">Desarrollo del Módulo de Registro y </w:t>
+            </w:r>
+            <w:proofErr w:type="spellStart"/>
+            <w:r>
+              <w:rPr>
+                <w:color w:val="4A86E8"/>
+                <w:sz w:val="20"/>
+                <w:szCs w:val="20"/>
+              </w:rPr>
+              <w:t>Login</w:t>
+            </w:r>
+            <w:proofErr w:type="spellEnd"/>
           </w:p>
         </w:tc>
       </w:tr>
@@ -6427,6 +6603,7 @@
                 <w:sz w:val="20"/>
                 <w:szCs w:val="20"/>
               </w:rPr>
+              <w:lastRenderedPageBreak/>
               <w:t>5</w:t>
             </w:r>
           </w:p>
@@ -6597,7 +6774,6 @@
                 <w:sz w:val="20"/>
                 <w:szCs w:val="20"/>
               </w:rPr>
-              <w:lastRenderedPageBreak/>
               <w:t>7</w:t>
             </w:r>
           </w:p>
@@ -6879,12 +7055,14 @@
                 <w:b/>
               </w:rPr>
             </w:pPr>
+            <w:proofErr w:type="gramStart"/>
             <w:r>
               <w:rPr>
                 <w:b/>
               </w:rPr>
               <w:t>REUNIONES A REALIZAR</w:t>
             </w:r>
+            <w:proofErr w:type="gramEnd"/>
           </w:p>
         </w:tc>
       </w:tr>
@@ -7372,12 +7550,14 @@
                 <w:b/>
               </w:rPr>
             </w:pPr>
+            <w:proofErr w:type="gramStart"/>
             <w:r>
               <w:rPr>
                 <w:b/>
               </w:rPr>
               <w:t>INFORMES A ELABORAR</w:t>
             </w:r>
+            <w:proofErr w:type="gramEnd"/>
           </w:p>
         </w:tc>
       </w:tr>
@@ -8161,7 +8341,25 @@
                 <w:sz w:val="20"/>
                 <w:szCs w:val="20"/>
               </w:rPr>
-              <w:t>Para verificar que el sistema de reservas, el login de usuarios y otras funcionalidades críticas cumplen con los requisitos establecidos.</w:t>
+              <w:t xml:space="preserve">Para verificar que el sistema de reservas, el </w:t>
+            </w:r>
+            <w:proofErr w:type="spellStart"/>
+            <w:r>
+              <w:rPr>
+                <w:color w:val="4A86E8"/>
+                <w:sz w:val="20"/>
+                <w:szCs w:val="20"/>
+              </w:rPr>
+              <w:t>login</w:t>
+            </w:r>
+            <w:proofErr w:type="spellEnd"/>
+            <w:r>
+              <w:rPr>
+                <w:color w:val="4A86E8"/>
+                <w:sz w:val="20"/>
+                <w:szCs w:val="20"/>
+              </w:rPr>
+              <w:t xml:space="preserve"> de usuarios y otras funcionalidades críticas cumplen con los requisitos establecidos.</w:t>
             </w:r>
           </w:p>
           <w:p>

</xml_diff>